<commit_message>
Ya inserta con sus respectivos id_status_payments... falta Elaborar el insert en las tablas relacionales y modificar base de datos con beneficio a las tabla relacionales
</commit_message>
<xml_diff>
--- a/DataBase/Relacion DataBase.docx
+++ b/DataBase/Relacion DataBase.docx
@@ -2799,6 +2799,496 @@
     </w:p>
     <w:p>
       <w:pPr>
+        <w:spacing w:before="100" w:beforeAutospacing="1" w:after="100" w:afterAutospacing="1" w:line="240" w:lineRule="auto"/>
+        <w:rPr>
+          <w:rFonts w:ascii="Arial" w:eastAsia="Times New Roman" w:hAnsi="Arial" w:cs="Arial"/>
+          <w:b/>
+          <w:bCs/>
+          <w:sz w:val="24"/>
+          <w:szCs w:val="24"/>
+          <w:lang w:val="es-VE" w:eastAsia="es-VE"/>
+        </w:rPr>
+      </w:pPr>
+      <w:r>
+        <w:rPr>
+          <w:rFonts w:ascii="Arial" w:hAnsi="Arial" w:cs="Arial"/>
+          <w:b/>
+          <w:bCs/>
+          <w:noProof/>
+          <w:sz w:val="28"/>
+          <w:szCs w:val="28"/>
+          <w:lang w:val="es-VE"/>
+        </w:rPr>
+        <w:lastRenderedPageBreak/>
+        <w:drawing>
+          <wp:anchor distT="0" distB="0" distL="114300" distR="114300" simplePos="0" relativeHeight="251667456" behindDoc="0" locked="0" layoutInCell="1" allowOverlap="1" wp14:anchorId="30CD7181" wp14:editId="69C7D13E">
+            <wp:simplePos x="0" y="0"/>
+            <wp:positionH relativeFrom="column">
+              <wp:posOffset>106680</wp:posOffset>
+            </wp:positionH>
+            <wp:positionV relativeFrom="paragraph">
+              <wp:posOffset>0</wp:posOffset>
+            </wp:positionV>
+            <wp:extent cx="3977640" cy="2857500"/>
+            <wp:effectExtent l="0" t="0" r="3810" b="0"/>
+            <wp:wrapSquare wrapText="bothSides"/>
+            <wp:docPr id="4" name="Imagen 4"/>
+            <wp:cNvGraphicFramePr>
+              <a:graphicFrameLocks xmlns:a="http://schemas.openxmlformats.org/drawingml/2006/main" noChangeAspect="1"/>
+            </wp:cNvGraphicFramePr>
+            <a:graphic xmlns:a="http://schemas.openxmlformats.org/drawingml/2006/main">
+              <a:graphicData uri="http://schemas.openxmlformats.org/drawingml/2006/picture">
+                <pic:pic xmlns:pic="http://schemas.openxmlformats.org/drawingml/2006/picture">
+                  <pic:nvPicPr>
+                    <pic:cNvPr id="0" name="Picture 3"/>
+                    <pic:cNvPicPr>
+                      <a:picLocks noChangeAspect="1" noChangeArrowheads="1"/>
+                    </pic:cNvPicPr>
+                  </pic:nvPicPr>
+                  <pic:blipFill>
+                    <a:blip r:embed="rId13">
+                      <a:extLst>
+                        <a:ext uri="{28A0092B-C50C-407E-A947-70E740481C1C}">
+                          <a14:useLocalDpi xmlns:a14="http://schemas.microsoft.com/office/drawing/2010/main" val="0"/>
+                        </a:ext>
+                      </a:extLst>
+                    </a:blip>
+                    <a:srcRect/>
+                    <a:stretch>
+                      <a:fillRect/>
+                    </a:stretch>
+                  </pic:blipFill>
+                  <pic:spPr bwMode="auto">
+                    <a:xfrm>
+                      <a:off x="0" y="0"/>
+                      <a:ext cx="3977640" cy="2857500"/>
+                    </a:xfrm>
+                    <a:prstGeom prst="rect">
+                      <a:avLst/>
+                    </a:prstGeom>
+                    <a:noFill/>
+                  </pic:spPr>
+                </pic:pic>
+              </a:graphicData>
+            </a:graphic>
+            <wp14:sizeRelH relativeFrom="margin">
+              <wp14:pctWidth>0</wp14:pctWidth>
+            </wp14:sizeRelH>
+            <wp14:sizeRelV relativeFrom="margin">
+              <wp14:pctHeight>0</wp14:pctHeight>
+            </wp14:sizeRelV>
+          </wp:anchor>
+        </w:drawing>
+      </w:r>
+      <w:r>
+        <w:rPr>
+          <w:rFonts w:ascii="Arial" w:eastAsia="Times New Roman" w:hAnsi="Arial" w:cs="Arial"/>
+          <w:b/>
+          <w:bCs/>
+          <w:sz w:val="24"/>
+          <w:szCs w:val="24"/>
+          <w:lang w:val="es-VE" w:eastAsia="es-VE"/>
+        </w:rPr>
+        <w:t>R</w:t>
+      </w:r>
+      <w:r>
+        <w:rPr>
+          <w:rFonts w:ascii="Arial" w:eastAsia="Times New Roman" w:hAnsi="Arial" w:cs="Arial"/>
+          <w:b/>
+          <w:bCs/>
+          <w:sz w:val="24"/>
+          <w:szCs w:val="24"/>
+          <w:lang w:val="es-VE" w:eastAsia="es-VE"/>
+        </w:rPr>
+        <w:t xml:space="preserve">elación Muchos a Muchos (N:M) entre </w:t>
+      </w:r>
+      <w:proofErr w:type="spellStart"/>
+      <w:r>
+        <w:rPr>
+          <w:rFonts w:ascii="Arial" w:eastAsia="Times New Roman" w:hAnsi="Arial" w:cs="Arial"/>
+          <w:b/>
+          <w:bCs/>
+          <w:sz w:val="24"/>
+          <w:szCs w:val="24"/>
+          <w:lang w:val="es-VE" w:eastAsia="es-VE"/>
+        </w:rPr>
+        <w:t>regions</w:t>
+      </w:r>
+      <w:proofErr w:type="spellEnd"/>
+      <w:r>
+        <w:rPr>
+          <w:rFonts w:ascii="Arial" w:eastAsia="Times New Roman" w:hAnsi="Arial" w:cs="Arial"/>
+          <w:b/>
+          <w:bCs/>
+          <w:sz w:val="32"/>
+          <w:szCs w:val="32"/>
+          <w:lang w:val="es-VE" w:eastAsia="es-VE"/>
+        </w:rPr>
+        <w:t xml:space="preserve"> </w:t>
+      </w:r>
+      <w:r>
+        <w:rPr>
+          <w:rFonts w:ascii="Arial" w:eastAsia="Times New Roman" w:hAnsi="Arial" w:cs="Arial"/>
+          <w:b/>
+          <w:bCs/>
+          <w:sz w:val="24"/>
+          <w:szCs w:val="24"/>
+          <w:lang w:val="es-VE" w:eastAsia="es-VE"/>
+        </w:rPr>
+        <w:t xml:space="preserve">y </w:t>
+      </w:r>
+      <w:proofErr w:type="spellStart"/>
+      <w:r>
+        <w:rPr>
+          <w:rFonts w:ascii="Arial" w:eastAsia="Times New Roman" w:hAnsi="Arial" w:cs="Arial"/>
+          <w:b/>
+          <w:bCs/>
+          <w:sz w:val="24"/>
+          <w:szCs w:val="24"/>
+          <w:lang w:val="es-VE" w:eastAsia="es-VE"/>
+        </w:rPr>
+        <w:t>users</w:t>
+      </w:r>
+      <w:proofErr w:type="spellEnd"/>
+      <w:r>
+        <w:rPr>
+          <w:rFonts w:ascii="Arial" w:eastAsia="Times New Roman" w:hAnsi="Arial" w:cs="Arial"/>
+          <w:b/>
+          <w:bCs/>
+          <w:sz w:val="32"/>
+          <w:szCs w:val="32"/>
+          <w:lang w:val="es-VE" w:eastAsia="es-VE"/>
+        </w:rPr>
+        <w:t xml:space="preserve"> </w:t>
+      </w:r>
+      <w:r>
+        <w:rPr>
+          <w:rFonts w:ascii="Arial" w:eastAsia="Times New Roman" w:hAnsi="Arial" w:cs="Arial"/>
+          <w:b/>
+          <w:bCs/>
+          <w:sz w:val="24"/>
+          <w:szCs w:val="24"/>
+          <w:lang w:val="es-VE" w:eastAsia="es-VE"/>
+        </w:rPr>
+        <w:t xml:space="preserve">a través de </w:t>
+      </w:r>
+      <w:proofErr w:type="spellStart"/>
+      <w:r>
+        <w:rPr>
+          <w:rFonts w:ascii="Arial" w:eastAsia="Times New Roman" w:hAnsi="Arial" w:cs="Arial"/>
+          <w:b/>
+          <w:bCs/>
+          <w:sz w:val="24"/>
+          <w:szCs w:val="24"/>
+          <w:lang w:val="es-VE" w:eastAsia="es-VE"/>
+        </w:rPr>
+        <w:t>regionstecnicos</w:t>
+      </w:r>
+      <w:proofErr w:type="spellEnd"/>
+    </w:p>
+    <w:p>
+      <w:pPr>
+        <w:spacing w:before="100" w:beforeAutospacing="1" w:after="100" w:afterAutospacing="1" w:line="240" w:lineRule="auto"/>
+        <w:ind w:left="720"/>
+        <w:rPr>
+          <w:rFonts w:ascii="Arial" w:eastAsia="Times New Roman" w:hAnsi="Arial" w:cs="Arial"/>
+          <w:sz w:val="24"/>
+          <w:szCs w:val="24"/>
+          <w:u w:val="single"/>
+          <w:lang w:val="es-VE" w:eastAsia="es-VE"/>
+        </w:rPr>
+      </w:pPr>
+      <w:r>
+        <w:rPr>
+          <w:rFonts w:ascii="Arial" w:eastAsia="Times New Roman" w:hAnsi="Arial" w:cs="Arial"/>
+          <w:b/>
+          <w:bCs/>
+          <w:sz w:val="24"/>
+          <w:szCs w:val="24"/>
+          <w:lang w:val="es-VE" w:eastAsia="es-VE"/>
+        </w:rPr>
+        <w:t>Tablas involucradas:</w:t>
+      </w:r>
+    </w:p>
+    <w:p>
+      <w:pPr>
+        <w:spacing w:before="100" w:beforeAutospacing="1" w:after="100" w:afterAutospacing="1" w:line="240" w:lineRule="auto"/>
+        <w:ind w:left="1440"/>
+        <w:rPr>
+          <w:rFonts w:ascii="Arial" w:eastAsia="Times New Roman" w:hAnsi="Arial" w:cs="Arial"/>
+          <w:sz w:val="24"/>
+          <w:szCs w:val="24"/>
+          <w:lang w:val="es-VE" w:eastAsia="es-VE"/>
+        </w:rPr>
+      </w:pPr>
+      <w:proofErr w:type="spellStart"/>
+      <w:r>
+        <w:rPr>
+          <w:rFonts w:ascii="Arial" w:eastAsia="Times New Roman" w:hAnsi="Arial" w:cs="Arial"/>
+          <w:b/>
+          <w:bCs/>
+          <w:sz w:val="24"/>
+          <w:szCs w:val="24"/>
+          <w:lang w:val="es-VE" w:eastAsia="es-VE"/>
+        </w:rPr>
+        <w:t>regions</w:t>
+      </w:r>
+      <w:proofErr w:type="spellEnd"/>
+      <w:r>
+        <w:rPr>
+          <w:rFonts w:ascii="Arial" w:eastAsia="Times New Roman" w:hAnsi="Arial" w:cs="Arial"/>
+          <w:sz w:val="24"/>
+          <w:szCs w:val="24"/>
+          <w:lang w:val="es-VE" w:eastAsia="es-VE"/>
+        </w:rPr>
+        <w:t>: Almacena información sobre las regiones geográficas.</w:t>
+      </w:r>
+    </w:p>
+    <w:p>
+      <w:pPr>
+        <w:spacing w:before="100" w:beforeAutospacing="1" w:after="100" w:afterAutospacing="1" w:line="240" w:lineRule="auto"/>
+        <w:ind w:left="1440"/>
+        <w:rPr>
+          <w:rFonts w:ascii="Arial" w:eastAsia="Times New Roman" w:hAnsi="Arial" w:cs="Arial"/>
+          <w:sz w:val="24"/>
+          <w:szCs w:val="24"/>
+          <w:lang w:val="es-VE" w:eastAsia="es-VE"/>
+        </w:rPr>
+      </w:pPr>
+      <w:proofErr w:type="spellStart"/>
+      <w:r>
+        <w:rPr>
+          <w:rFonts w:ascii="Arial" w:eastAsia="Times New Roman" w:hAnsi="Arial" w:cs="Arial"/>
+          <w:b/>
+          <w:bCs/>
+          <w:sz w:val="24"/>
+          <w:szCs w:val="24"/>
+          <w:lang w:val="es-VE" w:eastAsia="es-VE"/>
+        </w:rPr>
+        <w:t>users</w:t>
+      </w:r>
+      <w:proofErr w:type="spellEnd"/>
+      <w:r>
+        <w:rPr>
+          <w:rFonts w:ascii="Arial" w:eastAsia="Times New Roman" w:hAnsi="Arial" w:cs="Arial"/>
+          <w:sz w:val="24"/>
+          <w:szCs w:val="24"/>
+          <w:lang w:val="es-VE" w:eastAsia="es-VE"/>
+        </w:rPr>
+        <w:t>: Almacena información sobre los usuarios, que en este contexto son técnicos.</w:t>
+      </w:r>
+    </w:p>
+    <w:p>
+      <w:pPr>
+        <w:spacing w:before="100" w:beforeAutospacing="1" w:after="100" w:afterAutospacing="1" w:line="240" w:lineRule="auto"/>
+        <w:ind w:left="1440"/>
+        <w:rPr>
+          <w:rFonts w:ascii="Arial" w:eastAsia="Times New Roman" w:hAnsi="Arial" w:cs="Arial"/>
+          <w:sz w:val="24"/>
+          <w:szCs w:val="24"/>
+          <w:lang w:val="es-VE" w:eastAsia="es-VE"/>
+        </w:rPr>
+      </w:pPr>
+      <w:proofErr w:type="spellStart"/>
+      <w:r>
+        <w:rPr>
+          <w:rFonts w:ascii="Arial" w:eastAsia="Times New Roman" w:hAnsi="Arial" w:cs="Arial"/>
+          <w:b/>
+          <w:bCs/>
+          <w:sz w:val="24"/>
+          <w:szCs w:val="24"/>
+          <w:lang w:val="es-VE" w:eastAsia="es-VE"/>
+        </w:rPr>
+        <w:t>regionstecnicos</w:t>
+      </w:r>
+      <w:proofErr w:type="spellEnd"/>
+      <w:r>
+        <w:rPr>
+          <w:rFonts w:ascii="Arial" w:eastAsia="Times New Roman" w:hAnsi="Arial" w:cs="Arial"/>
+          <w:sz w:val="24"/>
+          <w:szCs w:val="24"/>
+          <w:lang w:val="es-VE" w:eastAsia="es-VE"/>
+        </w:rPr>
+        <w:t xml:space="preserve">: Es una tabla de unión o asociativa que permite la relación </w:t>
+      </w:r>
+      <w:r>
+        <w:rPr>
+          <w:rFonts w:ascii="Arial" w:eastAsia="Times New Roman" w:hAnsi="Arial" w:cs="Arial"/>
+          <w:sz w:val="24"/>
+          <w:szCs w:val="24"/>
+          <w:lang w:val="es-VE" w:eastAsia="es-VE"/>
+        </w:rPr>
+        <w:t>N: M.</w:t>
+      </w:r>
+    </w:p>
+    <w:p>
+      <w:pPr>
+        <w:numPr>
+          <w:ilvl w:val="0"/>
+          <w:numId w:val="10"/>
+        </w:numPr>
+        <w:spacing w:before="100" w:beforeAutospacing="1" w:after="100" w:afterAutospacing="1" w:line="240" w:lineRule="auto"/>
+        <w:rPr>
+          <w:rFonts w:ascii="Arial" w:eastAsia="Times New Roman" w:hAnsi="Arial" w:cs="Arial"/>
+          <w:sz w:val="24"/>
+          <w:szCs w:val="24"/>
+          <w:lang w:val="es-VE" w:eastAsia="es-VE"/>
+        </w:rPr>
+      </w:pPr>
+      <w:r>
+        <w:rPr>
+          <w:rFonts w:ascii="Arial" w:eastAsia="Times New Roman" w:hAnsi="Arial" w:cs="Arial"/>
+          <w:b/>
+          <w:bCs/>
+          <w:sz w:val="24"/>
+          <w:szCs w:val="24"/>
+          <w:lang w:val="es-VE" w:eastAsia="es-VE"/>
+        </w:rPr>
+        <w:t>Funcionamiento de la relación:</w:t>
+      </w:r>
+    </w:p>
+    <w:p>
+      <w:pPr>
+        <w:numPr>
+          <w:ilvl w:val="1"/>
+          <w:numId w:val="10"/>
+        </w:numPr>
+        <w:spacing w:before="100" w:beforeAutospacing="1" w:after="100" w:afterAutospacing="1" w:line="240" w:lineRule="auto"/>
+        <w:rPr>
+          <w:rFonts w:ascii="Arial" w:eastAsia="Times New Roman" w:hAnsi="Arial" w:cs="Arial"/>
+          <w:sz w:val="24"/>
+          <w:szCs w:val="24"/>
+          <w:lang w:val="es-VE" w:eastAsia="es-VE"/>
+        </w:rPr>
+      </w:pPr>
+      <w:r>
+        <w:rPr>
+          <w:rFonts w:ascii="Arial" w:eastAsia="Times New Roman" w:hAnsi="Arial" w:cs="Arial"/>
+          <w:sz w:val="24"/>
+          <w:szCs w:val="24"/>
+          <w:lang w:val="es-VE" w:eastAsia="es-VE"/>
+        </w:rPr>
+        <w:t xml:space="preserve">Un técnico (en la tabla </w:t>
+      </w:r>
+      <w:proofErr w:type="spellStart"/>
+      <w:r>
+        <w:rPr>
+          <w:rFonts w:ascii="Arial" w:eastAsia="Times New Roman" w:hAnsi="Arial" w:cs="Arial"/>
+          <w:sz w:val="20"/>
+          <w:szCs w:val="20"/>
+          <w:lang w:val="es-VE" w:eastAsia="es-VE"/>
+        </w:rPr>
+        <w:t>users</w:t>
+      </w:r>
+      <w:proofErr w:type="spellEnd"/>
+      <w:r>
+        <w:rPr>
+          <w:rFonts w:ascii="Arial" w:eastAsia="Times New Roman" w:hAnsi="Arial" w:cs="Arial"/>
+          <w:sz w:val="24"/>
+          <w:szCs w:val="24"/>
+          <w:lang w:val="es-VE" w:eastAsia="es-VE"/>
+        </w:rPr>
+        <w:t xml:space="preserve">) puede estar asignado a múltiples regiones (en la tabla </w:t>
+      </w:r>
+      <w:proofErr w:type="spellStart"/>
+      <w:r>
+        <w:rPr>
+          <w:rFonts w:ascii="Arial" w:eastAsia="Times New Roman" w:hAnsi="Arial" w:cs="Arial"/>
+          <w:sz w:val="20"/>
+          <w:szCs w:val="20"/>
+          <w:lang w:val="es-VE" w:eastAsia="es-VE"/>
+        </w:rPr>
+        <w:t>regions</w:t>
+      </w:r>
+      <w:proofErr w:type="spellEnd"/>
+      <w:r>
+        <w:rPr>
+          <w:rFonts w:ascii="Arial" w:eastAsia="Times New Roman" w:hAnsi="Arial" w:cs="Arial"/>
+          <w:sz w:val="24"/>
+          <w:szCs w:val="24"/>
+          <w:lang w:val="es-VE" w:eastAsia="es-VE"/>
+        </w:rPr>
+        <w:t>). Por ejemplo, un técnico podría trabajar en la "Región Norte" y la "Región Sur".</w:t>
+      </w:r>
+    </w:p>
+    <w:p>
+      <w:pPr>
+        <w:spacing w:before="100" w:beforeAutospacing="1" w:after="100" w:afterAutospacing="1" w:line="240" w:lineRule="auto"/>
+        <w:ind w:left="1080"/>
+        <w:rPr>
+          <w:rFonts w:ascii="Arial" w:eastAsia="Times New Roman" w:hAnsi="Arial" w:cs="Arial"/>
+          <w:sz w:val="24"/>
+          <w:szCs w:val="24"/>
+          <w:lang w:val="es-VE" w:eastAsia="es-VE"/>
+        </w:rPr>
+      </w:pPr>
+    </w:p>
+    <w:p>
+      <w:pPr>
+        <w:numPr>
+          <w:ilvl w:val="1"/>
+          <w:numId w:val="10"/>
+        </w:numPr>
+        <w:spacing w:before="100" w:beforeAutospacing="1" w:after="100" w:afterAutospacing="1" w:line="240" w:lineRule="auto"/>
+        <w:rPr>
+          <w:rFonts w:ascii="Arial" w:eastAsia="Times New Roman" w:hAnsi="Arial" w:cs="Arial"/>
+          <w:sz w:val="24"/>
+          <w:szCs w:val="24"/>
+          <w:lang w:val="es-VE" w:eastAsia="es-VE"/>
+        </w:rPr>
+      </w:pPr>
+      <w:r>
+        <w:rPr>
+          <w:rFonts w:ascii="Arial" w:eastAsia="Times New Roman" w:hAnsi="Arial" w:cs="Arial"/>
+          <w:sz w:val="24"/>
+          <w:szCs w:val="24"/>
+          <w:lang w:val="es-VE" w:eastAsia="es-VE"/>
+        </w:rPr>
+        <w:t xml:space="preserve">Una región (en la tabla </w:t>
+      </w:r>
+      <w:proofErr w:type="spellStart"/>
+      <w:r>
+        <w:rPr>
+          <w:rFonts w:ascii="Arial" w:eastAsia="Times New Roman" w:hAnsi="Arial" w:cs="Arial"/>
+          <w:sz w:val="20"/>
+          <w:szCs w:val="20"/>
+          <w:lang w:val="es-VE" w:eastAsia="es-VE"/>
+        </w:rPr>
+        <w:t>regions</w:t>
+      </w:r>
+      <w:proofErr w:type="spellEnd"/>
+      <w:r>
+        <w:rPr>
+          <w:rFonts w:ascii="Arial" w:eastAsia="Times New Roman" w:hAnsi="Arial" w:cs="Arial"/>
+          <w:sz w:val="24"/>
+          <w:szCs w:val="24"/>
+          <w:lang w:val="es-VE" w:eastAsia="es-VE"/>
+        </w:rPr>
+        <w:t xml:space="preserve">) puede tener asignados múltiples técnicos (en la tabla </w:t>
+      </w:r>
+      <w:proofErr w:type="spellStart"/>
+      <w:r>
+        <w:rPr>
+          <w:rFonts w:ascii="Arial" w:eastAsia="Times New Roman" w:hAnsi="Arial" w:cs="Arial"/>
+          <w:sz w:val="20"/>
+          <w:szCs w:val="20"/>
+          <w:lang w:val="es-VE" w:eastAsia="es-VE"/>
+        </w:rPr>
+        <w:t>users</w:t>
+      </w:r>
+      <w:proofErr w:type="spellEnd"/>
+      <w:r>
+        <w:rPr>
+          <w:rFonts w:ascii="Arial" w:eastAsia="Times New Roman" w:hAnsi="Arial" w:cs="Arial"/>
+          <w:sz w:val="24"/>
+          <w:szCs w:val="24"/>
+          <w:lang w:val="es-VE" w:eastAsia="es-VE"/>
+        </w:rPr>
+        <w:t>). Por ejemplo, la "Región Central" podría tener asignados varios técnicos para cubrir diferentes áreas.</w:t>
+      </w:r>
+    </w:p>
+    <w:p>
+      <w:pPr>
         <w:tabs>
           <w:tab w:val="left" w:pos="1404"/>
         </w:tabs>
@@ -3586,6 +4076,123 @@
     </w:lvl>
   </w:abstractNum>
   <w:abstractNum w:abstractNumId="5" w15:restartNumberingAfterBreak="0">
+    <w:nsid w:val="48BC2635"/>
+    <w:multiLevelType w:val="multilevel"/>
+    <w:tmpl w:val="D684368E"/>
+    <w:lvl w:ilvl="0">
+      <w:start w:val="1"/>
+      <w:numFmt w:val="decimal"/>
+      <w:lvlText w:val="%1."/>
+      <w:lvlJc w:val="left"/>
+      <w:pPr>
+        <w:tabs>
+          <w:tab w:val="num" w:pos="720"/>
+        </w:tabs>
+        <w:ind w:left="720" w:hanging="360"/>
+      </w:pPr>
+    </w:lvl>
+    <w:lvl w:ilvl="1">
+      <w:start w:val="1"/>
+      <w:numFmt w:val="bullet"/>
+      <w:lvlText w:val="o"/>
+      <w:lvlJc w:val="left"/>
+      <w:pPr>
+        <w:tabs>
+          <w:tab w:val="num" w:pos="1440"/>
+        </w:tabs>
+        <w:ind w:left="1440" w:hanging="360"/>
+      </w:pPr>
+      <w:rPr>
+        <w:rFonts w:ascii="Courier New" w:hAnsi="Courier New" w:hint="default"/>
+        <w:sz w:val="20"/>
+      </w:rPr>
+    </w:lvl>
+    <w:lvl w:ilvl="2" w:tentative="1">
+      <w:start w:val="1"/>
+      <w:numFmt w:val="decimal"/>
+      <w:lvlText w:val="%3."/>
+      <w:lvlJc w:val="left"/>
+      <w:pPr>
+        <w:tabs>
+          <w:tab w:val="num" w:pos="2160"/>
+        </w:tabs>
+        <w:ind w:left="2160" w:hanging="360"/>
+      </w:pPr>
+    </w:lvl>
+    <w:lvl w:ilvl="3" w:tentative="1">
+      <w:start w:val="1"/>
+      <w:numFmt w:val="decimal"/>
+      <w:lvlText w:val="%4."/>
+      <w:lvlJc w:val="left"/>
+      <w:pPr>
+        <w:tabs>
+          <w:tab w:val="num" w:pos="2880"/>
+        </w:tabs>
+        <w:ind w:left="2880" w:hanging="360"/>
+      </w:pPr>
+    </w:lvl>
+    <w:lvl w:ilvl="4" w:tentative="1">
+      <w:start w:val="1"/>
+      <w:numFmt w:val="decimal"/>
+      <w:lvlText w:val="%5."/>
+      <w:lvlJc w:val="left"/>
+      <w:pPr>
+        <w:tabs>
+          <w:tab w:val="num" w:pos="3600"/>
+        </w:tabs>
+        <w:ind w:left="3600" w:hanging="360"/>
+      </w:pPr>
+    </w:lvl>
+    <w:lvl w:ilvl="5" w:tentative="1">
+      <w:start w:val="1"/>
+      <w:numFmt w:val="decimal"/>
+      <w:lvlText w:val="%6."/>
+      <w:lvlJc w:val="left"/>
+      <w:pPr>
+        <w:tabs>
+          <w:tab w:val="num" w:pos="4320"/>
+        </w:tabs>
+        <w:ind w:left="4320" w:hanging="360"/>
+      </w:pPr>
+    </w:lvl>
+    <w:lvl w:ilvl="6" w:tentative="1">
+      <w:start w:val="1"/>
+      <w:numFmt w:val="decimal"/>
+      <w:lvlText w:val="%7."/>
+      <w:lvlJc w:val="left"/>
+      <w:pPr>
+        <w:tabs>
+          <w:tab w:val="num" w:pos="5040"/>
+        </w:tabs>
+        <w:ind w:left="5040" w:hanging="360"/>
+      </w:pPr>
+    </w:lvl>
+    <w:lvl w:ilvl="7" w:tentative="1">
+      <w:start w:val="1"/>
+      <w:numFmt w:val="decimal"/>
+      <w:lvlText w:val="%8."/>
+      <w:lvlJc w:val="left"/>
+      <w:pPr>
+        <w:tabs>
+          <w:tab w:val="num" w:pos="5760"/>
+        </w:tabs>
+        <w:ind w:left="5760" w:hanging="360"/>
+      </w:pPr>
+    </w:lvl>
+    <w:lvl w:ilvl="8" w:tentative="1">
+      <w:start w:val="1"/>
+      <w:numFmt w:val="decimal"/>
+      <w:lvlText w:val="%9."/>
+      <w:lvlJc w:val="left"/>
+      <w:pPr>
+        <w:tabs>
+          <w:tab w:val="num" w:pos="6480"/>
+        </w:tabs>
+        <w:ind w:left="6480" w:hanging="360"/>
+      </w:pPr>
+    </w:lvl>
+  </w:abstractNum>
+  <w:abstractNum w:abstractNumId="6" w15:restartNumberingAfterBreak="0">
     <w:nsid w:val="51531909"/>
     <w:multiLevelType w:val="multilevel"/>
     <w:tmpl w:val="433493CE"/>
@@ -3734,7 +4341,7 @@
       </w:rPr>
     </w:lvl>
   </w:abstractNum>
-  <w:abstractNum w:abstractNumId="6" w15:restartNumberingAfterBreak="0">
+  <w:abstractNum w:abstractNumId="7" w15:restartNumberingAfterBreak="0">
     <w:nsid w:val="52875585"/>
     <w:multiLevelType w:val="multilevel"/>
     <w:tmpl w:val="2CB69A6A"/>
@@ -3883,7 +4490,7 @@
       </w:rPr>
     </w:lvl>
   </w:abstractNum>
-  <w:abstractNum w:abstractNumId="7" w15:restartNumberingAfterBreak="0">
+  <w:abstractNum w:abstractNumId="8" w15:restartNumberingAfterBreak="0">
     <w:nsid w:val="53105DBD"/>
     <w:multiLevelType w:val="hybridMultilevel"/>
     <w:tmpl w:val="CD62DD68"/>
@@ -3969,7 +4576,7 @@
       </w:pPr>
     </w:lvl>
   </w:abstractNum>
-  <w:abstractNum w:abstractNumId="8" w15:restartNumberingAfterBreak="0">
+  <w:abstractNum w:abstractNumId="9" w15:restartNumberingAfterBreak="0">
     <w:nsid w:val="6DA102BF"/>
     <w:multiLevelType w:val="hybridMultilevel"/>
     <w:tmpl w:val="F2D0D8E2"/>
@@ -4059,10 +4666,10 @@
     <w:abstractNumId w:val="3"/>
   </w:num>
   <w:num w:numId="2">
-    <w:abstractNumId w:val="8"/>
+    <w:abstractNumId w:val="9"/>
   </w:num>
   <w:num w:numId="3">
-    <w:abstractNumId w:val="7"/>
+    <w:abstractNumId w:val="8"/>
   </w:num>
   <w:num w:numId="4">
     <w:abstractNumId w:val="4"/>
@@ -4071,16 +4678,19 @@
     <w:abstractNumId w:val="2"/>
   </w:num>
   <w:num w:numId="6">
-    <w:abstractNumId w:val="6"/>
+    <w:abstractNumId w:val="7"/>
   </w:num>
   <w:num w:numId="7">
-    <w:abstractNumId w:val="5"/>
+    <w:abstractNumId w:val="6"/>
   </w:num>
   <w:num w:numId="8">
     <w:abstractNumId w:val="0"/>
   </w:num>
   <w:num w:numId="9">
     <w:abstractNumId w:val="1"/>
+  </w:num>
+  <w:num w:numId="10">
+    <w:abstractNumId w:val="5"/>
   </w:num>
 </w:numbering>
 </file>

</xml_diff>